<commit_message>
Added metadata to HCUP ETL document
</commit_message>
<xml_diff>
--- a/man/HCUP_ETL_V1.5.docx
+++ b/man/HCUP_ETL_V1.5.docx
@@ -242,15 +242,7 @@
                                 <w:b/>
                                 <w:sz w:val="24"/>
                               </w:rPr>
-                              <w:t>1.</w:t>
-                            </w:r>
-                            <w:r>
-                              <w:rPr>
-                                <w:rFonts w:ascii="Calibri" w:hAnsi="Calibri"/>
-                                <w:b/>
-                                <w:sz w:val="24"/>
-                              </w:rPr>
-                              <w:t>5</w:t>
+                              <w:t>1.5</w:t>
                             </w:r>
                           </w:p>
                           <w:p>
@@ -270,15 +262,7 @@
                                 <w:b/>
                                 <w:sz w:val="24"/>
                               </w:rPr>
-                              <w:t>11-November-</w:t>
-                            </w:r>
-                            <w:r>
-                              <w:rPr>
-                                <w:rFonts w:ascii="Calibri" w:hAnsi="Calibri"/>
-                                <w:b/>
-                                <w:sz w:val="24"/>
-                              </w:rPr>
-                              <w:t>2016</w:t>
+                              <w:t>11-November-2016</w:t>
                             </w:r>
                           </w:p>
                         </w:txbxContent>
@@ -412,15 +396,7 @@
                           <w:b/>
                           <w:sz w:val="24"/>
                         </w:rPr>
-                        <w:t>1.</w:t>
-                      </w:r>
-                      <w:r>
-                        <w:rPr>
-                          <w:rFonts w:ascii="Calibri" w:hAnsi="Calibri"/>
-                          <w:b/>
-                          <w:sz w:val="24"/>
-                        </w:rPr>
-                        <w:t>5</w:t>
+                        <w:t>1.5</w:t>
                       </w:r>
                     </w:p>
                     <w:p>
@@ -440,15 +416,7 @@
                           <w:b/>
                           <w:sz w:val="24"/>
                         </w:rPr>
-                        <w:t>11-November-</w:t>
-                      </w:r>
-                      <w:r>
-                        <w:rPr>
-                          <w:rFonts w:ascii="Calibri" w:hAnsi="Calibri"/>
-                          <w:b/>
-                          <w:sz w:val="24"/>
-                        </w:rPr>
-                        <w:t>2016</w:t>
+                        <w:t>11-November-2016</w:t>
                       </w:r>
                     </w:p>
                   </w:txbxContent>
@@ -624,6 +592,8 @@
             <w:t>Contents</w:t>
           </w:r>
         </w:p>
+        <w:bookmarkStart w:id="8" w:name="_GoBack"/>
+        <w:bookmarkEnd w:id="8"/>
         <w:p>
           <w:pPr>
             <w:pStyle w:val="TOC1"/>
@@ -643,7 +613,7 @@
           <w:r>
             <w:fldChar w:fldCharType="separate"/>
           </w:r>
-          <w:hyperlink w:anchor="_Toc449970023" w:history="1">
+          <w:hyperlink w:anchor="_Toc466987732" w:history="1">
             <w:r>
               <w:rPr>
                 <w:rStyle w:val="Hyperlink"/>
@@ -670,7 +640,7 @@
                 <w:noProof/>
                 <w:webHidden/>
               </w:rPr>
-              <w:instrText xml:space="preserve"> PAGEREF _Toc449970023 \h </w:instrText>
+              <w:instrText xml:space="preserve"> PAGEREF _Toc466987732 \h </w:instrText>
             </w:r>
             <w:r>
               <w:rPr>
@@ -711,7 +681,7 @@
               <w:noProof/>
             </w:rPr>
           </w:pPr>
-          <w:hyperlink w:anchor="_Toc449970024" w:history="1">
+          <w:hyperlink w:anchor="_Toc466987733" w:history="1">
             <w:r>
               <w:rPr>
                 <w:rStyle w:val="Hyperlink"/>
@@ -738,7 +708,7 @@
                 <w:noProof/>
                 <w:webHidden/>
               </w:rPr>
-              <w:instrText xml:space="preserve"> PAGEREF _Toc449970024 \h </w:instrText>
+              <w:instrText xml:space="preserve"> PAGEREF _Toc466987733 \h </w:instrText>
             </w:r>
             <w:r>
               <w:rPr>
@@ -779,7 +749,7 @@
               <w:noProof/>
             </w:rPr>
           </w:pPr>
-          <w:hyperlink w:anchor="_Toc449970025" w:history="1">
+          <w:hyperlink w:anchor="_Toc466987734" w:history="1">
             <w:r>
               <w:rPr>
                 <w:rStyle w:val="Hyperlink"/>
@@ -806,7 +776,7 @@
                 <w:noProof/>
                 <w:webHidden/>
               </w:rPr>
-              <w:instrText xml:space="preserve"> PAGEREF _Toc449970025 \h </w:instrText>
+              <w:instrText xml:space="preserve"> PAGEREF _Toc466987734 \h </w:instrText>
             </w:r>
             <w:r>
               <w:rPr>
@@ -847,7 +817,7 @@
               <w:noProof/>
             </w:rPr>
           </w:pPr>
-          <w:hyperlink w:anchor="_Toc449970026" w:history="1">
+          <w:hyperlink w:anchor="_Toc466987735" w:history="1">
             <w:r>
               <w:rPr>
                 <w:rStyle w:val="Hyperlink"/>
@@ -874,7 +844,7 @@
                 <w:noProof/>
                 <w:webHidden/>
               </w:rPr>
-              <w:instrText xml:space="preserve"> PAGEREF _Toc449970026 \h </w:instrText>
+              <w:instrText xml:space="preserve"> PAGEREF _Toc466987735 \h </w:instrText>
             </w:r>
             <w:r>
               <w:rPr>
@@ -915,7 +885,7 @@
               <w:noProof/>
             </w:rPr>
           </w:pPr>
-          <w:hyperlink w:anchor="_Toc449970027" w:history="1">
+          <w:hyperlink w:anchor="_Toc466987736" w:history="1">
             <w:r>
               <w:rPr>
                 <w:rStyle w:val="Hyperlink"/>
@@ -942,7 +912,7 @@
                 <w:noProof/>
                 <w:webHidden/>
               </w:rPr>
-              <w:instrText xml:space="preserve"> PAGEREF _Toc449970027 \h </w:instrText>
+              <w:instrText xml:space="preserve"> PAGEREF _Toc466987736 \h </w:instrText>
             </w:r>
             <w:r>
               <w:rPr>
@@ -962,7 +932,7 @@
                 <w:noProof/>
                 <w:webHidden/>
               </w:rPr>
-              <w:t>6</w:t>
+              <w:t>7</w:t>
             </w:r>
             <w:r>
               <w:rPr>
@@ -983,7 +953,7 @@
               <w:noProof/>
             </w:rPr>
           </w:pPr>
-          <w:hyperlink w:anchor="_Toc449970028" w:history="1">
+          <w:hyperlink w:anchor="_Toc466987737" w:history="1">
             <w:r>
               <w:rPr>
                 <w:rStyle w:val="Hyperlink"/>
@@ -1010,7 +980,7 @@
                 <w:noProof/>
                 <w:webHidden/>
               </w:rPr>
-              <w:instrText xml:space="preserve"> PAGEREF _Toc449970028 \h </w:instrText>
+              <w:instrText xml:space="preserve"> PAGEREF _Toc466987737 \h </w:instrText>
             </w:r>
             <w:r>
               <w:rPr>
@@ -1030,7 +1000,7 @@
                 <w:noProof/>
                 <w:webHidden/>
               </w:rPr>
-              <w:t>8</w:t>
+              <w:t>9</w:t>
             </w:r>
             <w:r>
               <w:rPr>
@@ -1051,7 +1021,7 @@
               <w:noProof/>
             </w:rPr>
           </w:pPr>
-          <w:hyperlink w:anchor="_Toc449970029" w:history="1">
+          <w:hyperlink w:anchor="_Toc466987738" w:history="1">
             <w:r>
               <w:rPr>
                 <w:rStyle w:val="Hyperlink"/>
@@ -1078,7 +1048,7 @@
                 <w:noProof/>
                 <w:webHidden/>
               </w:rPr>
-              <w:instrText xml:space="preserve"> PAGEREF _Toc449970029 \h </w:instrText>
+              <w:instrText xml:space="preserve"> PAGEREF _Toc466987738 \h </w:instrText>
             </w:r>
             <w:r>
               <w:rPr>
@@ -1098,7 +1068,7 @@
                 <w:noProof/>
                 <w:webHidden/>
               </w:rPr>
-              <w:t>9</w:t>
+              <w:t>10</w:t>
             </w:r>
             <w:r>
               <w:rPr>
@@ -1119,7 +1089,7 @@
               <w:noProof/>
             </w:rPr>
           </w:pPr>
-          <w:hyperlink w:anchor="_Toc449970030" w:history="1">
+          <w:hyperlink w:anchor="_Toc466987739" w:history="1">
             <w:r>
               <w:rPr>
                 <w:rStyle w:val="Hyperlink"/>
@@ -1146,7 +1116,7 @@
                 <w:noProof/>
                 <w:webHidden/>
               </w:rPr>
-              <w:instrText xml:space="preserve"> PAGEREF _Toc449970030 \h </w:instrText>
+              <w:instrText xml:space="preserve"> PAGEREF _Toc466987739 \h </w:instrText>
             </w:r>
             <w:r>
               <w:rPr>
@@ -1166,7 +1136,7 @@
                 <w:noProof/>
                 <w:webHidden/>
               </w:rPr>
-              <w:t>11</w:t>
+              <w:t>12</w:t>
             </w:r>
             <w:r>
               <w:rPr>
@@ -1187,7 +1157,7 @@
               <w:noProof/>
             </w:rPr>
           </w:pPr>
-          <w:hyperlink w:anchor="_Toc449970031" w:history="1">
+          <w:hyperlink w:anchor="_Toc466987740" w:history="1">
             <w:r>
               <w:rPr>
                 <w:rStyle w:val="Hyperlink"/>
@@ -1214,7 +1184,7 @@
                 <w:noProof/>
                 <w:webHidden/>
               </w:rPr>
-              <w:instrText xml:space="preserve"> PAGEREF _Toc449970031 \h </w:instrText>
+              <w:instrText xml:space="preserve"> PAGEREF _Toc466987740 \h </w:instrText>
             </w:r>
             <w:r>
               <w:rPr>
@@ -1234,7 +1204,7 @@
                 <w:noProof/>
                 <w:webHidden/>
               </w:rPr>
-              <w:t>12</w:t>
+              <w:t>13</w:t>
             </w:r>
             <w:r>
               <w:rPr>
@@ -1255,7 +1225,7 @@
               <w:noProof/>
             </w:rPr>
           </w:pPr>
-          <w:hyperlink w:anchor="_Toc449970032" w:history="1">
+          <w:hyperlink w:anchor="_Toc466987741" w:history="1">
             <w:r>
               <w:rPr>
                 <w:rStyle w:val="Hyperlink"/>
@@ -1282,7 +1252,7 @@
                 <w:noProof/>
                 <w:webHidden/>
               </w:rPr>
-              <w:instrText xml:space="preserve"> PAGEREF _Toc449970032 \h </w:instrText>
+              <w:instrText xml:space="preserve"> PAGEREF _Toc466987741 \h </w:instrText>
             </w:r>
             <w:r>
               <w:rPr>
@@ -1302,7 +1272,7 @@
                 <w:noProof/>
                 <w:webHidden/>
               </w:rPr>
-              <w:t>15</w:t>
+              <w:t>16</w:t>
             </w:r>
             <w:r>
               <w:rPr>
@@ -1323,7 +1293,7 @@
               <w:noProof/>
             </w:rPr>
           </w:pPr>
-          <w:hyperlink w:anchor="_Toc449970033" w:history="1">
+          <w:hyperlink w:anchor="_Toc466987742" w:history="1">
             <w:r>
               <w:rPr>
                 <w:rStyle w:val="Hyperlink"/>
@@ -1350,7 +1320,7 @@
                 <w:noProof/>
                 <w:webHidden/>
               </w:rPr>
-              <w:instrText xml:space="preserve"> PAGEREF _Toc449970033 \h </w:instrText>
+              <w:instrText xml:space="preserve"> PAGEREF _Toc466987742 \h </w:instrText>
             </w:r>
             <w:r>
               <w:rPr>
@@ -1370,7 +1340,7 @@
                 <w:noProof/>
                 <w:webHidden/>
               </w:rPr>
-              <w:t>16</w:t>
+              <w:t>17</w:t>
             </w:r>
             <w:r>
               <w:rPr>
@@ -1391,7 +1361,7 @@
               <w:noProof/>
             </w:rPr>
           </w:pPr>
-          <w:hyperlink w:anchor="_Toc449970034" w:history="1">
+          <w:hyperlink w:anchor="_Toc466987743" w:history="1">
             <w:r>
               <w:rPr>
                 <w:rStyle w:val="Hyperlink"/>
@@ -1418,7 +1388,7 @@
                 <w:noProof/>
                 <w:webHidden/>
               </w:rPr>
-              <w:instrText xml:space="preserve"> PAGEREF _Toc449970034 \h </w:instrText>
+              <w:instrText xml:space="preserve"> PAGEREF _Toc466987743 \h </w:instrText>
             </w:r>
             <w:r>
               <w:rPr>
@@ -1438,7 +1408,7 @@
                 <w:noProof/>
                 <w:webHidden/>
               </w:rPr>
-              <w:t>21</w:t>
+              <w:t>22</w:t>
             </w:r>
             <w:r>
               <w:rPr>
@@ -1459,7 +1429,7 @@
               <w:noProof/>
             </w:rPr>
           </w:pPr>
-          <w:hyperlink w:anchor="_Toc449970035" w:history="1">
+          <w:hyperlink w:anchor="_Toc466987744" w:history="1">
             <w:r>
               <w:rPr>
                 <w:rStyle w:val="Hyperlink"/>
@@ -1486,7 +1456,7 @@
                 <w:noProof/>
                 <w:webHidden/>
               </w:rPr>
-              <w:instrText xml:space="preserve"> PAGEREF _Toc449970035 \h </w:instrText>
+              <w:instrText xml:space="preserve"> PAGEREF _Toc466987744 \h </w:instrText>
             </w:r>
             <w:r>
               <w:rPr>
@@ -1506,7 +1476,143 @@
                 <w:noProof/>
                 <w:webHidden/>
               </w:rPr>
-              <w:t>24</w:t>
+              <w:t>25</w:t>
+            </w:r>
+            <w:r>
+              <w:rPr>
+                <w:noProof/>
+                <w:webHidden/>
+              </w:rPr>
+              <w:fldChar w:fldCharType="end"/>
+            </w:r>
+          </w:hyperlink>
+        </w:p>
+        <w:p>
+          <w:pPr>
+            <w:pStyle w:val="TOC2"/>
+            <w:tabs>
+              <w:tab w:val="right" w:leader="dot" w:pos="9350"/>
+            </w:tabs>
+            <w:rPr>
+              <w:noProof/>
+            </w:rPr>
+          </w:pPr>
+          <w:hyperlink w:anchor="_Toc466987745" w:history="1">
+            <w:r>
+              <w:rPr>
+                <w:rStyle w:val="Hyperlink"/>
+                <w:noProof/>
+              </w:rPr>
+              <w:t>Table name: cdm_source</w:t>
+            </w:r>
+            <w:r>
+              <w:rPr>
+                <w:noProof/>
+                <w:webHidden/>
+              </w:rPr>
+              <w:tab/>
+            </w:r>
+            <w:r>
+              <w:rPr>
+                <w:noProof/>
+                <w:webHidden/>
+              </w:rPr>
+              <w:fldChar w:fldCharType="begin"/>
+            </w:r>
+            <w:r>
+              <w:rPr>
+                <w:noProof/>
+                <w:webHidden/>
+              </w:rPr>
+              <w:instrText xml:space="preserve"> PAGEREF _Toc466987745 \h </w:instrText>
+            </w:r>
+            <w:r>
+              <w:rPr>
+                <w:noProof/>
+                <w:webHidden/>
+              </w:rPr>
+            </w:r>
+            <w:r>
+              <w:rPr>
+                <w:noProof/>
+                <w:webHidden/>
+              </w:rPr>
+              <w:fldChar w:fldCharType="separate"/>
+            </w:r>
+            <w:r>
+              <w:rPr>
+                <w:noProof/>
+                <w:webHidden/>
+              </w:rPr>
+              <w:t>28</w:t>
+            </w:r>
+            <w:r>
+              <w:rPr>
+                <w:noProof/>
+                <w:webHidden/>
+              </w:rPr>
+              <w:fldChar w:fldCharType="end"/>
+            </w:r>
+          </w:hyperlink>
+        </w:p>
+        <w:p>
+          <w:pPr>
+            <w:pStyle w:val="TOC2"/>
+            <w:tabs>
+              <w:tab w:val="right" w:leader="dot" w:pos="9350"/>
+            </w:tabs>
+            <w:rPr>
+              <w:noProof/>
+            </w:rPr>
+          </w:pPr>
+          <w:hyperlink w:anchor="_Toc466987746" w:history="1">
+            <w:r>
+              <w:rPr>
+                <w:rStyle w:val="Hyperlink"/>
+                <w:noProof/>
+              </w:rPr>
+              <w:t>Table name: cdm_domain_meta</w:t>
+            </w:r>
+            <w:r>
+              <w:rPr>
+                <w:noProof/>
+                <w:webHidden/>
+              </w:rPr>
+              <w:tab/>
+            </w:r>
+            <w:r>
+              <w:rPr>
+                <w:noProof/>
+                <w:webHidden/>
+              </w:rPr>
+              <w:fldChar w:fldCharType="begin"/>
+            </w:r>
+            <w:r>
+              <w:rPr>
+                <w:noProof/>
+                <w:webHidden/>
+              </w:rPr>
+              <w:instrText xml:space="preserve"> PAGEREF _Toc466987746 \h </w:instrText>
+            </w:r>
+            <w:r>
+              <w:rPr>
+                <w:noProof/>
+                <w:webHidden/>
+              </w:rPr>
+            </w:r>
+            <w:r>
+              <w:rPr>
+                <w:noProof/>
+                <w:webHidden/>
+              </w:rPr>
+              <w:fldChar w:fldCharType="separate"/>
+            </w:r>
+            <w:r>
+              <w:rPr>
+                <w:noProof/>
+                <w:webHidden/>
+              </w:rPr>
+              <w:t>29</w:t>
             </w:r>
             <w:r>
               <w:rPr>
@@ -1548,13 +1654,13 @@
       <w:pPr>
         <w:pStyle w:val="Heading1"/>
       </w:pPr>
-      <w:bookmarkStart w:id="8" w:name="_Toc449970023"/>
+      <w:bookmarkStart w:id="9" w:name="_Toc466987732"/>
       <w:r>
         <w:lastRenderedPageBreak/>
         <w:t>Introduction</w:t>
       </w:r>
       <w:bookmarkEnd w:id="0"/>
-      <w:bookmarkEnd w:id="8"/>
+      <w:bookmarkEnd w:id="9"/>
     </w:p>
     <w:p>
       <w:pPr>
@@ -1716,7 +1822,7 @@
       <w:pPr>
         <w:pStyle w:val="Heading1"/>
       </w:pPr>
-      <w:bookmarkStart w:id="9" w:name="_Toc449970024"/>
+      <w:bookmarkStart w:id="10" w:name="_Toc466987733"/>
       <w:r>
         <w:t>Source Data Mapping Approach</w:t>
       </w:r>
@@ -1727,7 +1833,7 @@
       <w:bookmarkEnd w:id="3"/>
       <w:bookmarkEnd w:id="2"/>
       <w:bookmarkEnd w:id="1"/>
-      <w:bookmarkEnd w:id="9"/>
+      <w:bookmarkEnd w:id="10"/>
     </w:p>
     <w:p>
       <w:r>
@@ -1788,22 +1894,22 @@
       <w:pPr>
         <w:pStyle w:val="Heading1"/>
       </w:pPr>
-      <w:bookmarkStart w:id="10" w:name="_Toc449970025"/>
+      <w:bookmarkStart w:id="11" w:name="_Toc466987734"/>
       <w:r>
         <w:lastRenderedPageBreak/>
         <w:t>Data Mapping</w:t>
       </w:r>
-      <w:bookmarkEnd w:id="10"/>
+      <w:bookmarkEnd w:id="11"/>
     </w:p>
     <w:p>
       <w:pPr>
         <w:pStyle w:val="Heading2"/>
       </w:pPr>
-      <w:bookmarkStart w:id="11" w:name="_Toc449970026"/>
+      <w:bookmarkStart w:id="12" w:name="_Toc466987735"/>
       <w:r>
         <w:t>Table name: person</w:t>
       </w:r>
-      <w:bookmarkEnd w:id="11"/>
+      <w:bookmarkEnd w:id="12"/>
     </w:p>
     <w:p>
       <w:r>
@@ -2608,12 +2714,12 @@
       <w:r>
         <w:br w:type="page"/>
       </w:r>
-      <w:bookmarkStart w:id="12" w:name="_Toc449970027"/>
+      <w:bookmarkStart w:id="13" w:name="_Toc466987736"/>
       <w:r>
         <w:lastRenderedPageBreak/>
         <w:t>Table name: visit_occurrence</w:t>
       </w:r>
-      <w:bookmarkEnd w:id="12"/>
+      <w:bookmarkEnd w:id="13"/>
     </w:p>
     <w:p>
       <w:r>
@@ -3171,12 +3277,12 @@
       <w:r>
         <w:br w:type="page"/>
       </w:r>
-      <w:bookmarkStart w:id="13" w:name="_Toc449970028"/>
+      <w:bookmarkStart w:id="14" w:name="_Toc466987737"/>
       <w:r>
         <w:lastRenderedPageBreak/>
         <w:t>Table name: observation_period</w:t>
       </w:r>
-      <w:bookmarkEnd w:id="13"/>
+      <w:bookmarkEnd w:id="14"/>
     </w:p>
     <w:p>
       <w:r>
@@ -3463,12 +3569,12 @@
       <w:r>
         <w:br w:type="page"/>
       </w:r>
-      <w:bookmarkStart w:id="14" w:name="_Toc449970029"/>
+      <w:bookmarkStart w:id="15" w:name="_Toc466987738"/>
       <w:r>
         <w:lastRenderedPageBreak/>
         <w:t>Table name: location</w:t>
       </w:r>
-      <w:bookmarkEnd w:id="14"/>
+      <w:bookmarkEnd w:id="15"/>
     </w:p>
     <w:p>
       <w:r>
@@ -3865,12 +3971,12 @@
       <w:r>
         <w:br w:type="page"/>
       </w:r>
-      <w:bookmarkStart w:id="15" w:name="_Toc449970030"/>
+      <w:bookmarkStart w:id="16" w:name="_Toc466987739"/>
       <w:r>
         <w:lastRenderedPageBreak/>
         <w:t>Table name: care_site</w:t>
       </w:r>
-      <w:bookmarkEnd w:id="15"/>
+      <w:bookmarkEnd w:id="16"/>
     </w:p>
     <w:p>
       <w:r>
@@ -4125,8 +4231,6 @@
             <w:r>
               <w:t xml:space="preserve">both </w:t>
             </w:r>
-            <w:bookmarkStart w:id="16" w:name="_GoBack"/>
-            <w:bookmarkEnd w:id="16"/>
             <w:r>
               <w:t>null.</w:t>
             </w:r>
@@ -4205,7 +4309,7 @@
       <w:r>
         <w:br w:type="page"/>
       </w:r>
-      <w:bookmarkStart w:id="17" w:name="_Toc449970031"/>
+      <w:bookmarkStart w:id="17" w:name="_Toc466987740"/>
       <w:r>
         <w:lastRenderedPageBreak/>
         <w:t>Table name: condition_occurrence</w:t>
@@ -4865,7 +4969,7 @@
       <w:r>
         <w:br w:type="page"/>
       </w:r>
-      <w:bookmarkStart w:id="18" w:name="_Toc449970032"/>
+      <w:bookmarkStart w:id="18" w:name="_Toc466987741"/>
       <w:r>
         <w:lastRenderedPageBreak/>
         <w:t>Table name: death</w:t>
@@ -5216,7 +5320,7 @@
       <w:pPr>
         <w:pStyle w:val="Heading2"/>
       </w:pPr>
-      <w:bookmarkStart w:id="19" w:name="_Toc449970033"/>
+      <w:bookmarkStart w:id="19" w:name="_Toc466987742"/>
       <w:r>
         <w:lastRenderedPageBreak/>
         <w:t>Table name: procedure_occurrence</w:t>
@@ -6049,7 +6153,7 @@
       <w:r>
         <w:br w:type="page"/>
       </w:r>
-      <w:bookmarkStart w:id="20" w:name="_Toc449970034"/>
+      <w:bookmarkStart w:id="20" w:name="_Toc466987743"/>
       <w:r>
         <w:lastRenderedPageBreak/>
         <w:t>Table name: measurement</w:t>
@@ -6914,7 +7018,7 @@
       <w:r>
         <w:br w:type="page"/>
       </w:r>
-      <w:bookmarkStart w:id="21" w:name="_Toc449970035"/>
+      <w:bookmarkStart w:id="21" w:name="_Toc466987744"/>
       <w:r>
         <w:lastRenderedPageBreak/>
         <w:t>Table name: observation</w:t>
@@ -7832,6 +7936,763 @@
         </w:tc>
       </w:tr>
     </w:tbl>
+    <w:p/>
+    <w:p>
+      <w:pPr>
+        <w:pStyle w:val="Heading2"/>
+      </w:pPr>
+      <w:bookmarkStart w:id="22" w:name="_Toc466987745"/>
+      <w:r>
+        <w:t>Table name: cdm_source</w:t>
+      </w:r>
+      <w:bookmarkEnd w:id="22"/>
+    </w:p>
+    <w:tbl>
+      <w:tblPr>
+        <w:tblW w:w="0" w:type="auto"/>
+        <w:tblInd w:w="10" w:type="dxa"/>
+        <w:tblBorders>
+          <w:top w:val="single" w:sz="0" w:space="0" w:color="auto"/>
+          <w:left w:val="single" w:sz="0" w:space="0" w:color="auto"/>
+          <w:bottom w:val="single" w:sz="0" w:space="0" w:color="auto"/>
+          <w:right w:val="single" w:sz="0" w:space="0" w:color="auto"/>
+          <w:insideH w:val="single" w:sz="0" w:space="0" w:color="auto"/>
+          <w:insideV w:val="single" w:sz="0" w:space="0" w:color="auto"/>
+        </w:tblBorders>
+        <w:tblCellMar>
+          <w:left w:w="10" w:type="dxa"/>
+          <w:right w:w="10" w:type="dxa"/>
+        </w:tblCellMar>
+        <w:tblLook w:val="04A0" w:firstRow="1" w:lastRow="0" w:firstColumn="1" w:lastColumn="0" w:noHBand="0" w:noVBand="1"/>
+      </w:tblPr>
+      <w:tblGrid>
+        <w:gridCol w:w="3079"/>
+        <w:gridCol w:w="651"/>
+        <w:gridCol w:w="4736"/>
+        <w:gridCol w:w="904"/>
+      </w:tblGrid>
+      <w:tr>
+        <w:tc>
+          <w:tcPr>
+            <w:tcW w:w="0" w:type="auto"/>
+            <w:shd w:val="clear" w:color="auto" w:fill="AAAAFF"/>
+          </w:tcPr>
+          <w:p>
+            <w:r>
+              <w:t>Destination Field</w:t>
+            </w:r>
+          </w:p>
+        </w:tc>
+        <w:tc>
+          <w:tcPr>
+            <w:tcW w:w="0" w:type="auto"/>
+            <w:shd w:val="clear" w:color="auto" w:fill="AAAAFF"/>
+          </w:tcPr>
+          <w:p>
+            <w:r>
+              <w:t>Source Field</w:t>
+            </w:r>
+          </w:p>
+        </w:tc>
+        <w:tc>
+          <w:tcPr>
+            <w:tcW w:w="0" w:type="auto"/>
+            <w:shd w:val="clear" w:color="auto" w:fill="AAAAFF"/>
+          </w:tcPr>
+          <w:p>
+            <w:r>
+              <w:t>Logic</w:t>
+            </w:r>
+          </w:p>
+        </w:tc>
+        <w:tc>
+          <w:tcPr>
+            <w:tcW w:w="0" w:type="auto"/>
+            <w:shd w:val="clear" w:color="auto" w:fill="AAAAFF"/>
+          </w:tcPr>
+          <w:p>
+            <w:r>
+              <w:t>Comment</w:t>
+            </w:r>
+          </w:p>
+        </w:tc>
+      </w:tr>
+      <w:tr>
+        <w:tc>
+          <w:tcPr>
+            <w:tcW w:w="0" w:type="auto"/>
+          </w:tcPr>
+          <w:p>
+            <w:r>
+              <w:t>cdm_source_name</w:t>
+            </w:r>
+          </w:p>
+        </w:tc>
+        <w:tc>
+          <w:tcPr>
+            <w:tcW w:w="0" w:type="auto"/>
+          </w:tcPr>
+          <w:p/>
+        </w:tc>
+        <w:tc>
+          <w:tcPr>
+            <w:tcW w:w="0" w:type="auto"/>
+          </w:tcPr>
+          <w:p>
+            <w:r>
+              <w:t>HCUP National (Nationwide) Inpatient Sample</w:t>
+            </w:r>
+          </w:p>
+        </w:tc>
+        <w:tc>
+          <w:tcPr>
+            <w:tcW w:w="0" w:type="auto"/>
+          </w:tcPr>
+          <w:p/>
+        </w:tc>
+      </w:tr>
+      <w:tr>
+        <w:tc>
+          <w:tcPr>
+            <w:tcW w:w="0" w:type="auto"/>
+          </w:tcPr>
+          <w:p>
+            <w:r>
+              <w:t>cdm_source_abbreviation</w:t>
+            </w:r>
+          </w:p>
+        </w:tc>
+        <w:tc>
+          <w:tcPr>
+            <w:tcW w:w="0" w:type="auto"/>
+          </w:tcPr>
+          <w:p/>
+        </w:tc>
+        <w:tc>
+          <w:tcPr>
+            <w:tcW w:w="0" w:type="auto"/>
+          </w:tcPr>
+          <w:p>
+            <w:r>
+              <w:t>HCUP</w:t>
+            </w:r>
+          </w:p>
+        </w:tc>
+        <w:tc>
+          <w:tcPr>
+            <w:tcW w:w="0" w:type="auto"/>
+          </w:tcPr>
+          <w:p/>
+        </w:tc>
+      </w:tr>
+      <w:tr>
+        <w:tc>
+          <w:tcPr>
+            <w:tcW w:w="0" w:type="auto"/>
+          </w:tcPr>
+          <w:p>
+            <w:r>
+              <w:t>source_description</w:t>
+            </w:r>
+          </w:p>
+        </w:tc>
+        <w:tc>
+          <w:tcPr>
+            <w:tcW w:w="0" w:type="auto"/>
+          </w:tcPr>
+          <w:p/>
+        </w:tc>
+        <w:tc>
+          <w:tcPr>
+            <w:tcW w:w="0" w:type="auto"/>
+          </w:tcPr>
+          <w:p>
+            <w:r>
+              <w:t xml:space="preserve">The HCUP </w:t>
+            </w:r>
+            <w:r>
+              <w:t xml:space="preserve">National Inpatient Sample </w:t>
+            </w:r>
+            <w:r>
+              <w:t xml:space="preserve">database </w:t>
+            </w:r>
+            <w:r>
+              <w:t xml:space="preserve">represents </w:t>
+            </w:r>
+            <w:r>
+              <w:t>hospital data, collect</w:t>
+            </w:r>
+            <w:r>
+              <w:t xml:space="preserve">ed under sponsorship of </w:t>
+            </w:r>
+            <w:r>
+              <w:t>the Agency for Healthcare Research and Quality (AHRQ). The data includes diagnoses, procedures, discharge status, demographics, and charges for hospital care in the United States, regardless of payer</w:t>
+            </w:r>
+            <w:r>
+              <w:t>. Information on drugs and devices is not included. The HCUP data is based on hospital visits, with no information linking multiple visits of the same patient together. Cost information has not yet been included in the CDM.</w:t>
+            </w:r>
+          </w:p>
+        </w:tc>
+        <w:tc>
+          <w:tcPr>
+            <w:tcW w:w="0" w:type="auto"/>
+          </w:tcPr>
+          <w:p/>
+        </w:tc>
+      </w:tr>
+      <w:tr>
+        <w:tc>
+          <w:tcPr>
+            <w:tcW w:w="0" w:type="auto"/>
+          </w:tcPr>
+          <w:p>
+            <w:r>
+              <w:t>source_documentation_reference</w:t>
+            </w:r>
+          </w:p>
+        </w:tc>
+        <w:tc>
+          <w:tcPr>
+            <w:tcW w:w="0" w:type="auto"/>
+          </w:tcPr>
+          <w:p/>
+        </w:tc>
+        <w:tc>
+          <w:tcPr>
+            <w:tcW w:w="0" w:type="auto"/>
+          </w:tcPr>
+          <w:p>
+            <w:r>
+              <w:t>https://www.hcup-us.ahrq.gov/nisoverview.jsp</w:t>
+            </w:r>
+          </w:p>
+        </w:tc>
+        <w:tc>
+          <w:tcPr>
+            <w:tcW w:w="0" w:type="auto"/>
+          </w:tcPr>
+          <w:p/>
+        </w:tc>
+      </w:tr>
+      <w:tr>
+        <w:tc>
+          <w:tcPr>
+            <w:tcW w:w="0" w:type="auto"/>
+          </w:tcPr>
+          <w:p>
+            <w:r>
+              <w:t>cdm_etl_reference</w:t>
+            </w:r>
+          </w:p>
+        </w:tc>
+        <w:tc>
+          <w:tcPr>
+            <w:tcW w:w="0" w:type="auto"/>
+          </w:tcPr>
+          <w:p/>
+        </w:tc>
+        <w:tc>
+          <w:tcPr>
+            <w:tcW w:w="0" w:type="auto"/>
+          </w:tcPr>
+          <w:p>
+            <w:r>
+              <w:t>https://github.com/OHDSI/JCdmBuilder</w:t>
+            </w:r>
+          </w:p>
+        </w:tc>
+        <w:tc>
+          <w:tcPr>
+            <w:tcW w:w="0" w:type="auto"/>
+          </w:tcPr>
+          <w:p/>
+        </w:tc>
+      </w:tr>
+      <w:tr>
+        <w:tc>
+          <w:tcPr>
+            <w:tcW w:w="0" w:type="auto"/>
+          </w:tcPr>
+          <w:p>
+            <w:r>
+              <w:t>cdm_version</w:t>
+            </w:r>
+          </w:p>
+        </w:tc>
+        <w:tc>
+          <w:tcPr>
+            <w:tcW w:w="0" w:type="auto"/>
+          </w:tcPr>
+          <w:p/>
+        </w:tc>
+        <w:tc>
+          <w:tcPr>
+            <w:tcW w:w="0" w:type="auto"/>
+          </w:tcPr>
+          <w:p>
+            <w:r>
+              <w:t>5.0.1</w:t>
+            </w:r>
+          </w:p>
+        </w:tc>
+        <w:tc>
+          <w:tcPr>
+            <w:tcW w:w="0" w:type="auto"/>
+          </w:tcPr>
+          <w:p/>
+        </w:tc>
+      </w:tr>
+    </w:tbl>
+    <w:p/>
+    <w:p>
+      <w:pPr>
+        <w:pStyle w:val="Heading2"/>
+      </w:pPr>
+      <w:bookmarkStart w:id="23" w:name="_Toc466987746"/>
+      <w:r>
+        <w:lastRenderedPageBreak/>
+        <w:t>Table name: cdm_domain_meta</w:t>
+      </w:r>
+      <w:bookmarkEnd w:id="23"/>
+    </w:p>
+    <w:tbl>
+      <w:tblPr>
+        <w:tblW w:w="0" w:type="auto"/>
+        <w:tblBorders>
+          <w:top w:val="single" w:sz="4" w:space="0" w:color="auto"/>
+          <w:left w:val="single" w:sz="4" w:space="0" w:color="auto"/>
+          <w:bottom w:val="single" w:sz="4" w:space="0" w:color="auto"/>
+          <w:right w:val="single" w:sz="4" w:space="0" w:color="auto"/>
+          <w:insideH w:val="single" w:sz="4" w:space="0" w:color="auto"/>
+          <w:insideV w:val="single" w:sz="4" w:space="0" w:color="auto"/>
+        </w:tblBorders>
+        <w:tblLook w:val="04A0" w:firstRow="1" w:lastRow="0" w:firstColumn="1" w:lastColumn="0" w:noHBand="0" w:noVBand="1"/>
+      </w:tblPr>
+      <w:tblGrid>
+        <w:gridCol w:w="2667"/>
+        <w:gridCol w:w="2052"/>
+        <w:gridCol w:w="4857"/>
+      </w:tblGrid>
+      <w:tr>
+        <w:tc>
+          <w:tcPr>
+            <w:tcW w:w="2667" w:type="dxa"/>
+            <w:shd w:val="clear" w:color="auto" w:fill="D9D9D9"/>
+          </w:tcPr>
+          <w:p>
+            <w:pPr>
+              <w:rPr>
+                <w:b/>
+              </w:rPr>
+            </w:pPr>
+            <w:r>
+              <w:rPr>
+                <w:b/>
+              </w:rPr>
+              <w:t>TABLE NAME</w:t>
+            </w:r>
+          </w:p>
+        </w:tc>
+        <w:tc>
+          <w:tcPr>
+            <w:tcW w:w="2052" w:type="dxa"/>
+            <w:shd w:val="clear" w:color="auto" w:fill="D9D9D9"/>
+          </w:tcPr>
+          <w:p>
+            <w:pPr>
+              <w:rPr>
+                <w:b/>
+              </w:rPr>
+            </w:pPr>
+            <w:r>
+              <w:rPr>
+                <w:b/>
+              </w:rPr>
+              <w:t>DOMAIN_ID</w:t>
+            </w:r>
+          </w:p>
+        </w:tc>
+        <w:tc>
+          <w:tcPr>
+            <w:tcW w:w="4857" w:type="dxa"/>
+            <w:shd w:val="clear" w:color="auto" w:fill="D9D9D9"/>
+          </w:tcPr>
+          <w:p>
+            <w:pPr>
+              <w:rPr>
+                <w:b/>
+              </w:rPr>
+            </w:pPr>
+            <w:r>
+              <w:rPr>
+                <w:b/>
+              </w:rPr>
+              <w:t>DESCRIPTION</w:t>
+            </w:r>
+          </w:p>
+        </w:tc>
+      </w:tr>
+      <w:tr>
+        <w:tc>
+          <w:tcPr>
+            <w:tcW w:w="2667" w:type="dxa"/>
+            <w:shd w:val="clear" w:color="auto" w:fill="auto"/>
+          </w:tcPr>
+          <w:p>
+            <w:r>
+              <w:t>PERSON</w:t>
+            </w:r>
+          </w:p>
+        </w:tc>
+        <w:tc>
+          <w:tcPr>
+            <w:tcW w:w="2052" w:type="dxa"/>
+            <w:shd w:val="clear" w:color="auto" w:fill="auto"/>
+          </w:tcPr>
+          <w:p>
+            <w:r>
+              <w:t>Person</w:t>
+            </w:r>
+          </w:p>
+        </w:tc>
+        <w:tc>
+          <w:tcPr>
+            <w:tcW w:w="4857" w:type="dxa"/>
+            <w:shd w:val="clear" w:color="auto" w:fill="auto"/>
+          </w:tcPr>
+          <w:p>
+            <w:r>
+              <w:t>For every visit an entry has been created in the person table, because we are not able to link multiple visits from the same patient together.  For most children under 1 year old at admission the exact date of birth could be derived, for all others only the age in years and hence the approximate year of birth is available.</w:t>
+            </w:r>
+          </w:p>
+        </w:tc>
+      </w:tr>
+      <w:tr>
+        <w:tc>
+          <w:tcPr>
+            <w:tcW w:w="2667" w:type="dxa"/>
+            <w:shd w:val="clear" w:color="auto" w:fill="auto"/>
+          </w:tcPr>
+          <w:p>
+            <w:r>
+              <w:t>OBSERVATION_PERIOD</w:t>
+            </w:r>
+          </w:p>
+        </w:tc>
+        <w:tc>
+          <w:tcPr>
+            <w:tcW w:w="2052" w:type="dxa"/>
+            <w:shd w:val="clear" w:color="auto" w:fill="auto"/>
+          </w:tcPr>
+          <w:p>
+            <w:r>
+              <w:t>Observation Period</w:t>
+            </w:r>
+          </w:p>
+        </w:tc>
+        <w:tc>
+          <w:tcPr>
+            <w:tcW w:w="4857" w:type="dxa"/>
+            <w:shd w:val="clear" w:color="auto" w:fill="auto"/>
+          </w:tcPr>
+          <w:p>
+            <w:r>
+              <w:t>Observation periods are an exact copy of the visit occurrences; the patient is only assumed to be observed during their hospital visit.</w:t>
+            </w:r>
+          </w:p>
+        </w:tc>
+      </w:tr>
+      <w:tr>
+        <w:tc>
+          <w:tcPr>
+            <w:tcW w:w="2667" w:type="dxa"/>
+            <w:shd w:val="clear" w:color="auto" w:fill="auto"/>
+          </w:tcPr>
+          <w:p>
+            <w:r>
+              <w:t>CARE_SITE</w:t>
+            </w:r>
+          </w:p>
+        </w:tc>
+        <w:tc>
+          <w:tcPr>
+            <w:tcW w:w="2052" w:type="dxa"/>
+            <w:shd w:val="clear" w:color="auto" w:fill="auto"/>
+          </w:tcPr>
+          <w:p>
+            <w:r>
+              <w:t>Care Site</w:t>
+            </w:r>
+          </w:p>
+        </w:tc>
+        <w:tc>
+          <w:tcPr>
+            <w:tcW w:w="4857" w:type="dxa"/>
+            <w:shd w:val="clear" w:color="auto" w:fill="auto"/>
+          </w:tcPr>
+          <w:p>
+            <w:r>
+              <w:t>One records has been created for each hospital in the database.</w:t>
+            </w:r>
+          </w:p>
+        </w:tc>
+      </w:tr>
+      <w:tr>
+        <w:tc>
+          <w:tcPr>
+            <w:tcW w:w="2667" w:type="dxa"/>
+            <w:shd w:val="clear" w:color="auto" w:fill="auto"/>
+          </w:tcPr>
+          <w:p>
+            <w:r>
+              <w:t>VISIT_OCCURRENCE</w:t>
+            </w:r>
+          </w:p>
+        </w:tc>
+        <w:tc>
+          <w:tcPr>
+            <w:tcW w:w="2052" w:type="dxa"/>
+            <w:shd w:val="clear" w:color="auto" w:fill="auto"/>
+          </w:tcPr>
+          <w:p>
+            <w:r>
+              <w:t>Visit</w:t>
+            </w:r>
+          </w:p>
+        </w:tc>
+        <w:tc>
+          <w:tcPr>
+            <w:tcW w:w="4857" w:type="dxa"/>
+            <w:shd w:val="clear" w:color="auto" w:fill="auto"/>
+          </w:tcPr>
+          <w:p>
+            <w:r>
+              <w:t>Only the calendar month of the admission date is available,  the day of the month has been imputed based on whether the admission date was classified as weekday or weekend. Visit end date is defined as visit start date + length of stay.</w:t>
+            </w:r>
+          </w:p>
+        </w:tc>
+      </w:tr>
+      <w:tr>
+        <w:tc>
+          <w:tcPr>
+            <w:tcW w:w="2667" w:type="dxa"/>
+            <w:shd w:val="clear" w:color="auto" w:fill="auto"/>
+          </w:tcPr>
+          <w:p>
+            <w:r>
+              <w:t>LOCATION</w:t>
+            </w:r>
+          </w:p>
+        </w:tc>
+        <w:tc>
+          <w:tcPr>
+            <w:tcW w:w="2052" w:type="dxa"/>
+            <w:shd w:val="clear" w:color="auto" w:fill="auto"/>
+          </w:tcPr>
+          <w:p>
+            <w:r>
+              <w:t>Location</w:t>
+            </w:r>
+          </w:p>
+        </w:tc>
+        <w:tc>
+          <w:tcPr>
+            <w:tcW w:w="4857" w:type="dxa"/>
+            <w:shd w:val="clear" w:color="auto" w:fill="auto"/>
+          </w:tcPr>
+          <w:p>
+            <w:r>
+              <w:t>For every county found in the database a location record has been created.</w:t>
+            </w:r>
+          </w:p>
+        </w:tc>
+      </w:tr>
+      <w:tr>
+        <w:tc>
+          <w:tcPr>
+            <w:tcW w:w="2667" w:type="dxa"/>
+            <w:shd w:val="clear" w:color="auto" w:fill="auto"/>
+          </w:tcPr>
+          <w:p>
+            <w:r>
+              <w:t>DEATH</w:t>
+            </w:r>
+          </w:p>
+        </w:tc>
+        <w:tc>
+          <w:tcPr>
+            <w:tcW w:w="2052" w:type="dxa"/>
+            <w:shd w:val="clear" w:color="auto" w:fill="auto"/>
+          </w:tcPr>
+          <w:p>
+            <w:r>
+              <w:t>Death</w:t>
+            </w:r>
+          </w:p>
+        </w:tc>
+        <w:tc>
+          <w:tcPr>
+            <w:tcW w:w="4857" w:type="dxa"/>
+            <w:shd w:val="clear" w:color="auto" w:fill="auto"/>
+          </w:tcPr>
+          <w:p>
+            <w:r>
+              <w:t>Data on in-hospital death was captured for almost all patients.</w:t>
+            </w:r>
+          </w:p>
+        </w:tc>
+      </w:tr>
+      <w:tr>
+        <w:tc>
+          <w:tcPr>
+            <w:tcW w:w="2667" w:type="dxa"/>
+            <w:shd w:val="clear" w:color="auto" w:fill="auto"/>
+          </w:tcPr>
+          <w:p>
+            <w:r>
+              <w:t>CONDITION_OCCURRENCE</w:t>
+            </w:r>
+          </w:p>
+        </w:tc>
+        <w:tc>
+          <w:tcPr>
+            <w:tcW w:w="2052" w:type="dxa"/>
+            <w:shd w:val="clear" w:color="auto" w:fill="auto"/>
+          </w:tcPr>
+          <w:p>
+            <w:r>
+              <w:t>Condition</w:t>
+            </w:r>
+          </w:p>
+        </w:tc>
+        <w:tc>
+          <w:tcPr>
+            <w:tcW w:w="4857" w:type="dxa"/>
+            <w:shd w:val="clear" w:color="auto" w:fill="auto"/>
+          </w:tcPr>
+          <w:p>
+            <w:r>
+              <w:t xml:space="preserve">Principal and secondary diagnoses during hospitalization. Also included are </w:t>
+            </w:r>
+            <w:r>
+              <w:t>external cause of injury codes</w:t>
+            </w:r>
+            <w:r>
+              <w:t>. The condition start date is assumed to be the visit start date.</w:t>
+            </w:r>
+          </w:p>
+        </w:tc>
+      </w:tr>
+      <w:tr>
+        <w:tc>
+          <w:tcPr>
+            <w:tcW w:w="2667" w:type="dxa"/>
+            <w:shd w:val="clear" w:color="auto" w:fill="auto"/>
+          </w:tcPr>
+          <w:p>
+            <w:r>
+              <w:t>PROCEDURE_OCCURRENCE</w:t>
+            </w:r>
+          </w:p>
+        </w:tc>
+        <w:tc>
+          <w:tcPr>
+            <w:tcW w:w="2052" w:type="dxa"/>
+            <w:shd w:val="clear" w:color="auto" w:fill="auto"/>
+          </w:tcPr>
+          <w:p>
+            <w:r>
+              <w:t>Procedure</w:t>
+            </w:r>
+          </w:p>
+        </w:tc>
+        <w:tc>
+          <w:tcPr>
+            <w:tcW w:w="4857" w:type="dxa"/>
+            <w:shd w:val="clear" w:color="auto" w:fill="auto"/>
+          </w:tcPr>
+          <w:p>
+            <w:r>
+              <w:t>Procedures performed during hospitalization. For procedures the exact day of the procedure (relative to the visit start date) is available. Some of the procedure occurrences are derived from diagnose codes using the vocabulary.</w:t>
+            </w:r>
+          </w:p>
+        </w:tc>
+      </w:tr>
+      <w:tr>
+        <w:tc>
+          <w:tcPr>
+            <w:tcW w:w="2667" w:type="dxa"/>
+            <w:shd w:val="clear" w:color="auto" w:fill="auto"/>
+          </w:tcPr>
+          <w:p>
+            <w:r>
+              <w:t>MEASUREMENT</w:t>
+            </w:r>
+          </w:p>
+        </w:tc>
+        <w:tc>
+          <w:tcPr>
+            <w:tcW w:w="2052" w:type="dxa"/>
+            <w:shd w:val="clear" w:color="auto" w:fill="auto"/>
+          </w:tcPr>
+          <w:p>
+            <w:r>
+              <w:t>Measurement</w:t>
+            </w:r>
+          </w:p>
+        </w:tc>
+        <w:tc>
+          <w:tcPr>
+            <w:tcW w:w="4857" w:type="dxa"/>
+            <w:shd w:val="clear" w:color="auto" w:fill="auto"/>
+          </w:tcPr>
+          <w:p>
+            <w:r>
+              <w:t>Some of the diagnose codes mapped to the measurement domain and were recorded here.</w:t>
+            </w:r>
+          </w:p>
+        </w:tc>
+      </w:tr>
+      <w:tr>
+        <w:tc>
+          <w:tcPr>
+            <w:tcW w:w="2667" w:type="dxa"/>
+            <w:shd w:val="clear" w:color="auto" w:fill="auto"/>
+          </w:tcPr>
+          <w:p>
+            <w:r>
+              <w:lastRenderedPageBreak/>
+              <w:t>OBSERVATION</w:t>
+            </w:r>
+          </w:p>
+        </w:tc>
+        <w:tc>
+          <w:tcPr>
+            <w:tcW w:w="2052" w:type="dxa"/>
+            <w:shd w:val="clear" w:color="auto" w:fill="auto"/>
+          </w:tcPr>
+          <w:p>
+            <w:r>
+              <w:t>Observation</w:t>
+            </w:r>
+          </w:p>
+        </w:tc>
+        <w:tc>
+          <w:tcPr>
+            <w:tcW w:w="4857" w:type="dxa"/>
+            <w:shd w:val="clear" w:color="auto" w:fill="auto"/>
+          </w:tcPr>
+          <w:p>
+            <w:r>
+              <w:t>Some of the diagnose codes mapped to the observation domain and were recorded here. Also, the sample weights (per discharge) are recorded in the observation table.</w:t>
+            </w:r>
+          </w:p>
+        </w:tc>
+      </w:tr>
+    </w:tbl>
+    <w:p/>
+    <w:p/>
+    <w:p/>
     <w:p/>
     <w:sectPr>
       <w:pgSz w:w="12240" w:h="15840"/>

</xml_diff>